<commit_message>
Actualización de documentos y la forma de mostrar la expresión CPG
</commit_message>
<xml_diff>
--- a/ManualDeUsuario.docx
+++ b/ManualDeUsuario.docx
@@ -1,6 +1,6 @@
 
 <file path=word/document.xml><?xml version="1.0" encoding="utf-8"?>
-<w:document xmlns:wpc="http://schemas.microsoft.com/office/word/2010/wordprocessingCanvas" xmlns:cx="http://schemas.microsoft.com/office/drawing/2014/chartex" xmlns:cx1="http://schemas.microsoft.com/office/drawing/2015/9/8/chartex" xmlns:cx2="http://schemas.microsoft.com/office/drawing/2015/10/21/chartex" xmlns:cx3="http://schemas.microsoft.com/office/drawing/2016/5/9/chartex" xmlns:cx4="http://schemas.microsoft.com/office/drawing/2016/5/10/chartex" xmlns:cx5="http://schemas.microsoft.com/office/drawing/2016/5/11/chartex" xmlns:cx6="http://schemas.microsoft.com/office/drawing/2016/5/12/chartex" xmlns:cx7="http://schemas.microsoft.com/office/drawing/2016/5/13/chartex" xmlns:cx8="http://schemas.microsoft.com/office/drawing/2016/5/14/chartex" xmlns:mc="http://schemas.openxmlformats.org/markup-compatibility/2006" xmlns:o="urn:schemas-microsoft-com:office:office" xmlns:r="http://schemas.openxmlformats.org/officeDocument/2006/relationships" xmlns:m="http://schemas.openxmlformats.org/officeDocument/2006/math" xmlns:v="urn:schemas-microsoft-com:vml" xmlns:wp14="http://schemas.microsoft.com/office/word/2010/wordprocessingDrawing" xmlns:wp="http://schemas.openxmlformats.org/drawingml/2006/wordprocessingDrawing" xmlns:w10="urn:schemas-microsoft-com:office:word" xmlns:w="http://schemas.openxmlformats.org/wordprocessingml/2006/main" xmlns:w14="http://schemas.microsoft.com/office/word/2010/wordml" xmlns:w15="http://schemas.microsoft.com/office/word/2012/wordml" xmlns:w16se="http://schemas.microsoft.com/office/word/2015/wordml/symex" xmlns:wpg="http://schemas.microsoft.com/office/word/2010/wordprocessingGroup" xmlns:wpi="http://schemas.microsoft.com/office/word/2010/wordprocessingInk" xmlns:wne="http://schemas.microsoft.com/office/word/2006/wordml" xmlns:wps="http://schemas.microsoft.com/office/word/2010/wordprocessingShape" mc:Ignorable="w14 w15 w16se wp14">
+<w:document xmlns:wpc="http://schemas.microsoft.com/office/word/2010/wordprocessingCanvas" xmlns:cx="http://schemas.microsoft.com/office/drawing/2014/chartex" xmlns:cx1="http://schemas.microsoft.com/office/drawing/2015/9/8/chartex" xmlns:cx2="http://schemas.microsoft.com/office/drawing/2015/10/21/chartex" xmlns:cx3="http://schemas.microsoft.com/office/drawing/2016/5/9/chartex" xmlns:cx4="http://schemas.microsoft.com/office/drawing/2016/5/10/chartex" xmlns:cx5="http://schemas.microsoft.com/office/drawing/2016/5/11/chartex" xmlns:cx6="http://schemas.microsoft.com/office/drawing/2016/5/12/chartex" xmlns:cx7="http://schemas.microsoft.com/office/drawing/2016/5/13/chartex" xmlns:cx8="http://schemas.microsoft.com/office/drawing/2016/5/14/chartex" xmlns:mc="http://schemas.openxmlformats.org/markup-compatibility/2006" xmlns:aink="http://schemas.microsoft.com/office/drawing/2016/ink" xmlns:o="urn:schemas-microsoft-com:office:office" xmlns:r="http://schemas.openxmlformats.org/officeDocument/2006/relationships" xmlns:m="http://schemas.openxmlformats.org/officeDocument/2006/math" xmlns:v="urn:schemas-microsoft-com:vml" xmlns:wp14="http://schemas.microsoft.com/office/word/2010/wordprocessingDrawing" xmlns:wp="http://schemas.openxmlformats.org/drawingml/2006/wordprocessingDrawing" xmlns:w10="urn:schemas-microsoft-com:office:word" xmlns:w="http://schemas.openxmlformats.org/wordprocessingml/2006/main" xmlns:w14="http://schemas.microsoft.com/office/word/2010/wordml" xmlns:w15="http://schemas.microsoft.com/office/word/2012/wordml" xmlns:w16se="http://schemas.microsoft.com/office/word/2015/wordml/symex" xmlns:wpg="http://schemas.microsoft.com/office/word/2010/wordprocessingGroup" xmlns:wpi="http://schemas.microsoft.com/office/word/2010/wordprocessingInk" xmlns:wne="http://schemas.microsoft.com/office/word/2006/wordml" xmlns:wps="http://schemas.microsoft.com/office/word/2010/wordprocessingShape" mc:Ignorable="w14 w15 w16se wp14">
   <w:body>
     <w:tbl>
       <w:tblPr>
@@ -657,233 +657,181 @@
                 <w:b/>
               </w:rPr>
             </w:pPr>
+          </w:p>
+          <w:p>
+            <w:pPr>
+              <w:rPr>
+                <w:b/>
+              </w:rPr>
+            </w:pPr>
+          </w:p>
+          <w:p>
+            <w:pPr>
+              <w:rPr>
+                <w:b/>
+              </w:rPr>
+            </w:pPr>
+          </w:p>
+          <w:p>
+            <w:pPr>
+              <w:rPr>
+                <w:b/>
+              </w:rPr>
+            </w:pPr>
+          </w:p>
+          <w:p>
+            <w:pPr>
+              <w:rPr>
+                <w:b/>
+              </w:rPr>
+            </w:pPr>
+          </w:p>
+          <w:p>
+            <w:pPr>
+              <w:rPr>
+                <w:b/>
+              </w:rPr>
+            </w:pPr>
+          </w:p>
+          <w:p>
+            <w:pPr>
+              <w:rPr>
+                <w:b/>
+              </w:rPr>
+            </w:pPr>
+          </w:p>
+          <w:p>
+            <w:pPr>
+              <w:rPr>
+                <w:b/>
+              </w:rPr>
+            </w:pPr>
+          </w:p>
+          <w:p>
+            <w:pPr>
+              <w:rPr>
+                <w:b/>
+              </w:rPr>
+            </w:pPr>
+          </w:p>
+          <w:p>
+            <w:pPr>
+              <w:rPr>
+                <w:b/>
+              </w:rPr>
+            </w:pPr>
+          </w:p>
+          <w:p>
+            <w:pPr>
+              <w:rPr>
+                <w:b/>
+              </w:rPr>
+            </w:pPr>
+          </w:p>
+          <w:p>
+            <w:pPr>
+              <w:rPr>
+                <w:b/>
+              </w:rPr>
+            </w:pPr>
+          </w:p>
+          <w:p>
+            <w:pPr>
+              <w:rPr>
+                <w:b/>
+              </w:rPr>
+            </w:pPr>
+          </w:p>
+          <w:p>
+            <w:pPr>
+              <w:rPr>
+                <w:b/>
+              </w:rPr>
+            </w:pPr>
+          </w:p>
+          <w:p>
+            <w:pPr>
+              <w:rPr>
+                <w:b/>
+              </w:rPr>
+            </w:pPr>
+          </w:p>
+          <w:p>
+            <w:pPr>
+              <w:rPr>
+                <w:b/>
+              </w:rPr>
+            </w:pPr>
+          </w:p>
+          <w:p>
+            <w:pPr>
+              <w:rPr>
+                <w:b/>
+              </w:rPr>
+            </w:pPr>
+          </w:p>
+          <w:p>
+            <w:pPr>
+              <w:rPr>
+                <w:b/>
+              </w:rPr>
+            </w:pPr>
+          </w:p>
+          <w:p>
+            <w:pPr>
+              <w:rPr>
+                <w:b/>
+              </w:rPr>
+            </w:pPr>
+          </w:p>
+          <w:p>
+            <w:pPr>
+              <w:rPr>
+                <w:b/>
+              </w:rPr>
+            </w:pPr>
+          </w:p>
+          <w:p>
+            <w:pPr>
+              <w:rPr>
+                <w:b/>
+              </w:rPr>
+            </w:pPr>
+          </w:p>
+          <w:p>
+            <w:pPr>
+              <w:rPr>
+                <w:b/>
+              </w:rPr>
+            </w:pPr>
+          </w:p>
+          <w:p>
+            <w:pPr>
+              <w:rPr>
+                <w:b/>
+              </w:rPr>
+            </w:pPr>
+          </w:p>
+          <w:p>
+            <w:pPr>
+              <w:rPr>
+                <w:b/>
+                <w:lang w:val="en-US"/>
+              </w:rPr>
+            </w:pPr>
+          </w:p>
+          <w:p>
+            <w:pPr>
+              <w:rPr>
+                <w:b/>
+              </w:rPr>
+            </w:pPr>
             <w:r>
               <w:rPr>
                 <w:noProof/>
                 <w:lang w:eastAsia="es-ES"/>
               </w:rPr>
-              <w:drawing>
-                <wp:anchor distT="0" distB="0" distL="114300" distR="114300" simplePos="0" relativeHeight="251664384" behindDoc="0" locked="0" layoutInCell="1" allowOverlap="1" wp14:anchorId="638BB267" wp14:editId="014814FB">
-                  <wp:simplePos x="0" y="0"/>
-                  <wp:positionH relativeFrom="column">
-                    <wp:posOffset>0</wp:posOffset>
-                  </wp:positionH>
-                  <wp:positionV relativeFrom="paragraph">
-                    <wp:posOffset>132080</wp:posOffset>
-                  </wp:positionV>
-                  <wp:extent cx="504825" cy="504825"/>
-                  <wp:effectExtent l="0" t="0" r="9525" b="9525"/>
-                  <wp:wrapSquare wrapText="bothSides"/>
-                  <wp:docPr id="26" name="Imagen 26" descr="http://www.centrowernicke.com.ar/control/Upload/imagen_2.jpg"/>
-                  <wp:cNvGraphicFramePr>
-                    <a:graphicFrameLocks xmlns:a="http://schemas.openxmlformats.org/drawingml/2006/main" noChangeAspect="1"/>
-                  </wp:cNvGraphicFramePr>
-                  <a:graphic xmlns:a="http://schemas.openxmlformats.org/drawingml/2006/main">
-                    <a:graphicData uri="http://schemas.openxmlformats.org/drawingml/2006/picture">
-                      <pic:pic xmlns:pic="http://schemas.openxmlformats.org/drawingml/2006/picture">
-                        <pic:nvPicPr>
-                          <pic:cNvPr id="0" name="Picture 1" descr="http://www.centrowernicke.com.ar/control/Upload/imagen_2.jpg"/>
-                          <pic:cNvPicPr>
-                            <a:picLocks noChangeAspect="1" noChangeArrowheads="1"/>
-                          </pic:cNvPicPr>
-                        </pic:nvPicPr>
-                        <pic:blipFill>
-                          <a:blip r:embed="rId8" cstate="print">
-                            <a:extLst>
-                              <a:ext uri="{28A0092B-C50C-407E-A947-70E740481C1C}">
-                                <a14:useLocalDpi xmlns:a14="http://schemas.microsoft.com/office/drawing/2010/main" val="0"/>
-                              </a:ext>
-                            </a:extLst>
-                          </a:blip>
-                          <a:srcRect/>
-                          <a:stretch>
-                            <a:fillRect/>
-                          </a:stretch>
-                        </pic:blipFill>
-                        <pic:spPr bwMode="auto">
-                          <a:xfrm>
-                            <a:off x="0" y="0"/>
-                            <a:ext cx="504825" cy="504825"/>
-                          </a:xfrm>
-                          <a:prstGeom prst="rect">
-                            <a:avLst/>
-                          </a:prstGeom>
-                          <a:noFill/>
-                          <a:ln>
-                            <a:noFill/>
-                          </a:ln>
-                        </pic:spPr>
-                      </pic:pic>
-                    </a:graphicData>
-                  </a:graphic>
-                </wp:anchor>
-              </w:drawing>
-            </w:r>
-          </w:p>
-          <w:p>
-            <w:pPr>
-              <w:rPr>
-                <w:b/>
-              </w:rPr>
-            </w:pPr>
-            <w:r>
-              <w:rPr>
-                <w:b/>
-              </w:rPr>
-              <w:t>Se supuso que la “Expresión C-P-G” (Expresión Ceros-Polos-Ganancia) muestra a la vez la expresión, los polos, los ceros y la ganancia de la función de transferencia.</w:t>
-            </w:r>
-          </w:p>
-          <w:p>
-            <w:pPr>
-              <w:rPr>
-                <w:b/>
-              </w:rPr>
-            </w:pPr>
-          </w:p>
-          <w:p>
-            <w:pPr>
-              <w:rPr>
-                <w:b/>
-              </w:rPr>
-            </w:pPr>
-          </w:p>
-          <w:p>
-            <w:pPr>
-              <w:rPr>
-                <w:b/>
-              </w:rPr>
-            </w:pPr>
-          </w:p>
-          <w:p>
-            <w:pPr>
-              <w:rPr>
-                <w:b/>
-              </w:rPr>
-            </w:pPr>
-          </w:p>
-          <w:p>
-            <w:pPr>
-              <w:rPr>
-                <w:b/>
-              </w:rPr>
-            </w:pPr>
-          </w:p>
-          <w:p>
-            <w:pPr>
-              <w:rPr>
-                <w:b/>
-              </w:rPr>
-            </w:pPr>
-          </w:p>
-          <w:p>
-            <w:pPr>
-              <w:rPr>
-                <w:b/>
-              </w:rPr>
-            </w:pPr>
-          </w:p>
-          <w:p>
-            <w:pPr>
-              <w:rPr>
-                <w:b/>
-              </w:rPr>
-            </w:pPr>
-          </w:p>
-          <w:p>
-            <w:pPr>
-              <w:rPr>
-                <w:b/>
-              </w:rPr>
-            </w:pPr>
-          </w:p>
-          <w:p>
-            <w:pPr>
-              <w:rPr>
-                <w:b/>
-              </w:rPr>
-            </w:pPr>
-          </w:p>
-          <w:p>
-            <w:pPr>
-              <w:rPr>
-                <w:b/>
-              </w:rPr>
-            </w:pPr>
-          </w:p>
-          <w:p>
-            <w:pPr>
-              <w:rPr>
-                <w:b/>
-              </w:rPr>
-            </w:pPr>
-          </w:p>
-          <w:p>
-            <w:pPr>
-              <w:rPr>
-                <w:b/>
-              </w:rPr>
-            </w:pPr>
-          </w:p>
-          <w:p>
-            <w:pPr>
-              <w:rPr>
-                <w:b/>
-              </w:rPr>
-            </w:pPr>
-          </w:p>
-          <w:p>
-            <w:pPr>
-              <w:rPr>
-                <w:b/>
-              </w:rPr>
-            </w:pPr>
-          </w:p>
-          <w:p>
-            <w:pPr>
-              <w:rPr>
-                <w:b/>
-              </w:rPr>
-            </w:pPr>
-          </w:p>
-          <w:p>
-            <w:pPr>
-              <w:rPr>
-                <w:b/>
-              </w:rPr>
-            </w:pPr>
-          </w:p>
-          <w:p>
-            <w:pPr>
-              <w:rPr>
-                <w:b/>
-              </w:rPr>
-            </w:pPr>
-          </w:p>
-          <w:p>
-            <w:pPr>
-              <w:rPr>
-                <w:b/>
-              </w:rPr>
-            </w:pPr>
-          </w:p>
-          <w:p>
-            <w:pPr>
-              <w:rPr>
-                <w:b/>
-              </w:rPr>
-            </w:pPr>
-          </w:p>
-          <w:p>
-            <w:pPr>
-              <w:rPr>
-                <w:b/>
-              </w:rPr>
-            </w:pPr>
-            <w:r>
-              <w:rPr>
-                <w:noProof/>
-                <w:lang w:eastAsia="es-ES"/>
-              </w:rPr>
+              <w:lastRenderedPageBreak/>
               <w:drawing>
                 <wp:anchor distT="0" distB="0" distL="114300" distR="114300" simplePos="0" relativeHeight="251666432" behindDoc="0" locked="0" layoutInCell="1" allowOverlap="1" wp14:anchorId="2ACDEE24" wp14:editId="3935B18C">
                   <wp:simplePos x="0" y="0"/>
@@ -1355,35 +1303,23 @@
                 <w:rPr>
                   <w:rStyle w:val="Hipervnculo"/>
                 </w:rPr>
-                <w:t>Coefic</w:t>
-              </w:r>
-              <w:r>
-                <w:rPr>
-                  <w:rStyle w:val="Hipervnculo"/>
-                </w:rPr>
-                <w:t>i</w:t>
-              </w:r>
-              <w:r>
-                <w:rPr>
-                  <w:rStyle w:val="Hipervnculo"/>
-                </w:rPr>
-                <w:t>e</w:t>
-              </w:r>
-              <w:r>
-                <w:rPr>
-                  <w:rStyle w:val="Hipervnculo"/>
-                </w:rPr>
-                <w:t>n</w:t>
-              </w:r>
-              <w:r>
-                <w:rPr>
-                  <w:rStyle w:val="Hipervnculo"/>
-                </w:rPr>
-                <w:t>tes</w:t>
+                <w:t>Coeficientes</w:t>
               </w:r>
             </w:hyperlink>
             <w:r>
-              <w:t xml:space="preserve">: Cierra la ventana principal y abre una nueva, </w:t>
+              <w:t>:</w:t>
+            </w:r>
+            <w:r>
+              <w:t xml:space="preserve"> A</w:t>
+            </w:r>
+            <w:r>
+              <w:t>bre una nueva</w:t>
+            </w:r>
+            <w:r>
+              <w:t xml:space="preserve"> ventana</w:t>
+            </w:r>
+            <w:r>
+              <w:t xml:space="preserve">, </w:t>
             </w:r>
             <w:r>
               <w:t>l</w:t>
@@ -1408,43 +1344,7 @@
                 <w:rPr>
                   <w:rStyle w:val="Hipervnculo"/>
                 </w:rPr>
-                <w:t>Ceros</w:t>
-              </w:r>
-              <w:r>
-                <w:rPr>
-                  <w:rStyle w:val="Hipervnculo"/>
-                </w:rPr>
-                <w:t>,</w:t>
-              </w:r>
-              <w:r>
-                <w:rPr>
-                  <w:rStyle w:val="Hipervnculo"/>
-                </w:rPr>
-                <w:t xml:space="preserve"> p</w:t>
-              </w:r>
-              <w:r>
-                <w:rPr>
-                  <w:rStyle w:val="Hipervnculo"/>
-                </w:rPr>
-                <w:t>o</w:t>
-              </w:r>
-              <w:r>
-                <w:rPr>
-                  <w:rStyle w:val="Hipervnculo"/>
-                </w:rPr>
-                <w:t>lo</w:t>
-              </w:r>
-              <w:r>
-                <w:rPr>
-                  <w:rStyle w:val="Hipervnculo"/>
-                </w:rPr>
-                <w:t>s</w:t>
-              </w:r>
-              <w:r>
-                <w:rPr>
-                  <w:rStyle w:val="Hipervnculo"/>
-                </w:rPr>
-                <w:t xml:space="preserve"> y ganancia</w:t>
+                <w:t>Ceros, polos y ganancia</w:t>
               </w:r>
             </w:hyperlink>
             <w:r>
@@ -1627,8 +1527,6 @@
           </w:p>
           <w:p/>
           <w:p>
-            <w:bookmarkStart w:id="3" w:name="_GoBack"/>
-            <w:bookmarkEnd w:id="3"/>
             <w:r>
               <w:rPr>
                 <w:noProof/>
@@ -1854,10 +1752,10 @@
                 <w:lang w:eastAsia="es-ES"/>
               </w:rPr>
               <w:drawing>
-                <wp:inline distT="0" distB="0" distL="0" distR="0" wp14:anchorId="409B769E" wp14:editId="2B605CED">
-                  <wp:extent cx="4104999" cy="6858000"/>
-                  <wp:effectExtent l="0" t="0" r="0" b="0"/>
-                  <wp:docPr id="48" name="Imagen 48"/>
+                <wp:inline distT="0" distB="0" distL="0" distR="0">
+                  <wp:extent cx="4094480" cy="5715000"/>
+                  <wp:effectExtent l="0" t="0" r="1270" b="0"/>
+                  <wp:docPr id="4" name="Imagen 4" descr="C:\Users\usuario\AppData\Local\Microsoft\Windows\INetCache\Content.Word\2.jpg"/>
                   <wp:cNvGraphicFramePr>
                     <a:graphicFrameLocks xmlns:a="http://schemas.openxmlformats.org/drawingml/2006/main" noChangeAspect="1"/>
                   </wp:cNvGraphicFramePr>
@@ -1865,23 +1763,36 @@
                     <a:graphicData uri="http://schemas.openxmlformats.org/drawingml/2006/picture">
                       <pic:pic xmlns:pic="http://schemas.openxmlformats.org/drawingml/2006/picture">
                         <pic:nvPicPr>
-                          <pic:cNvPr id="1" name=""/>
-                          <pic:cNvPicPr/>
+                          <pic:cNvPr id="0" name="Picture 1" descr="C:\Users\usuario\AppData\Local\Microsoft\Windows\INetCache\Content.Word\2.jpg"/>
+                          <pic:cNvPicPr>
+                            <a:picLocks noChangeAspect="1" noChangeArrowheads="1"/>
+                          </pic:cNvPicPr>
                         </pic:nvPicPr>
                         <pic:blipFill>
-                          <a:blip r:embed="rId12"/>
+                          <a:blip r:embed="rId12">
+                            <a:extLst>
+                              <a:ext uri="{28A0092B-C50C-407E-A947-70E740481C1C}">
+                                <a14:useLocalDpi xmlns:a14="http://schemas.microsoft.com/office/drawing/2010/main" val="0"/>
+                              </a:ext>
+                            </a:extLst>
+                          </a:blip>
+                          <a:srcRect/>
                           <a:stretch>
                             <a:fillRect/>
                           </a:stretch>
                         </pic:blipFill>
-                        <pic:spPr>
+                        <pic:spPr bwMode="auto">
                           <a:xfrm>
                             <a:off x="0" y="0"/>
-                            <a:ext cx="4108342" cy="6863585"/>
+                            <a:ext cx="4094480" cy="5715000"/>
                           </a:xfrm>
                           <a:prstGeom prst="rect">
                             <a:avLst/>
                           </a:prstGeom>
+                          <a:noFill/>
+                          <a:ln>
+                            <a:noFill/>
+                          </a:ln>
                         </pic:spPr>
                       </pic:pic>
                     </a:graphicData>
@@ -1907,19 +1818,13 @@
             </w:pPr>
             <w:r>
               <w:lastRenderedPageBreak/>
-              <w:t xml:space="preserve">PRUEBA DE </w:t>
-            </w:r>
-            <w:r>
-              <w:t>CEROS, POLOS Y GANANCIA</w:t>
+              <w:t>PRUEBA DE CEROS, POLOS Y GANANCIA</w:t>
             </w:r>
           </w:p>
           <w:p/>
           <w:p>
             <w:r>
-              <w:t xml:space="preserve">Se hace una prueba total sobre los </w:t>
-            </w:r>
-            <w:r>
-              <w:t>ceros, polos y la ganancia que vienen por defecto en la ventana de Ceros, polos y ganancia.</w:t>
+              <w:t>Se hace una prueba total sobre los ceros, polos y la ganancia que vienen por defecto en la ventana de Ceros, polos y ganancia.</w:t>
             </w:r>
           </w:p>
           <w:p/>
@@ -2031,18 +1936,10 @@
                 <w:lang w:eastAsia="es-ES"/>
               </w:rPr>
               <w:drawing>
-                <wp:anchor distT="0" distB="0" distL="114300" distR="114300" simplePos="0" relativeHeight="251673600" behindDoc="1" locked="0" layoutInCell="1" allowOverlap="1">
-                  <wp:simplePos x="0" y="0"/>
-                  <wp:positionH relativeFrom="column">
-                    <wp:posOffset>3175</wp:posOffset>
-                  </wp:positionH>
-                  <wp:positionV relativeFrom="paragraph">
-                    <wp:posOffset>-4446</wp:posOffset>
-                  </wp:positionV>
-                  <wp:extent cx="4128770" cy="6372225"/>
-                  <wp:effectExtent l="0" t="0" r="5080" b="9525"/>
-                  <wp:wrapNone/>
-                  <wp:docPr id="52" name="Imagen 52"/>
+                <wp:inline distT="0" distB="0" distL="0" distR="0">
+                  <wp:extent cx="4127098" cy="4881282"/>
+                  <wp:effectExtent l="0" t="0" r="6985" b="0"/>
+                  <wp:docPr id="6" name="Imagen 6" descr="C:\Users\usuario\AppData\Local\Microsoft\Windows\INetCache\Content.Word\3.jpg"/>
                   <wp:cNvGraphicFramePr>
                     <a:graphicFrameLocks xmlns:a="http://schemas.openxmlformats.org/drawingml/2006/main" noChangeAspect="1"/>
                   </wp:cNvGraphicFramePr>
@@ -2050,8 +1947,10 @@
                     <a:graphicData uri="http://schemas.openxmlformats.org/drawingml/2006/picture">
                       <pic:pic xmlns:pic="http://schemas.openxmlformats.org/drawingml/2006/picture">
                         <pic:nvPicPr>
-                          <pic:cNvPr id="1" name=""/>
-                          <pic:cNvPicPr/>
+                          <pic:cNvPr id="0" name="Picture 2" descr="C:\Users\usuario\AppData\Local\Microsoft\Windows\INetCache\Content.Word\3.jpg"/>
+                          <pic:cNvPicPr>
+                            <a:picLocks noChangeAspect="1" noChangeArrowheads="1"/>
+                          </pic:cNvPicPr>
                         </pic:nvPicPr>
                         <pic:blipFill>
                           <a:blip r:embed="rId13">
@@ -2061,26 +1960,28 @@
                               </a:ext>
                             </a:extLst>
                           </a:blip>
+                          <a:srcRect/>
                           <a:stretch>
                             <a:fillRect/>
                           </a:stretch>
                         </pic:blipFill>
-                        <pic:spPr>
+                        <pic:spPr bwMode="auto">
                           <a:xfrm>
                             <a:off x="0" y="0"/>
-                            <a:ext cx="4128770" cy="6372225"/>
+                            <a:ext cx="4128135" cy="4882508"/>
                           </a:xfrm>
                           <a:prstGeom prst="rect">
                             <a:avLst/>
                           </a:prstGeom>
+                          <a:noFill/>
+                          <a:ln>
+                            <a:noFill/>
+                          </a:ln>
                         </pic:spPr>
                       </pic:pic>
                     </a:graphicData>
                   </a:graphic>
-                  <wp14:sizeRelV relativeFrom="margin">
-                    <wp14:pctHeight>0</wp14:pctHeight>
-                  </wp14:sizeRelV>
-                </wp:anchor>
+                </wp:inline>
               </w:drawing>
             </w:r>
           </w:p>
@@ -2102,30 +2003,8 @@
           <w:bottom w:val="single" w:sz="48" w:space="29" w:color="EA4E4E" w:themeColor="accent1"/>
         </w:pBdr>
       </w:pPr>
-    </w:p>
-    <w:p>
-      <w:pPr>
-        <w:pStyle w:val="Ttulo3"/>
-        <w:pBdr>
-          <w:bottom w:val="single" w:sz="48" w:space="29" w:color="EA4E4E" w:themeColor="accent1"/>
-        </w:pBdr>
-      </w:pPr>
-    </w:p>
-    <w:p>
-      <w:pPr>
-        <w:pStyle w:val="Ttulo3"/>
-        <w:pBdr>
-          <w:bottom w:val="single" w:sz="48" w:space="29" w:color="EA4E4E" w:themeColor="accent1"/>
-        </w:pBdr>
-      </w:pPr>
-    </w:p>
-    <w:p>
-      <w:pPr>
-        <w:pStyle w:val="Ttulo3"/>
-        <w:pBdr>
-          <w:bottom w:val="single" w:sz="48" w:space="29" w:color="EA4E4E" w:themeColor="accent1"/>
-        </w:pBdr>
-      </w:pPr>
+      <w:bookmarkStart w:id="3" w:name="_GoBack"/>
+      <w:bookmarkEnd w:id="3"/>
     </w:p>
     <w:sectPr>
       <w:headerReference w:type="default" r:id="rId14"/>
@@ -2142,7 +2021,7 @@
 </file>
 
 <file path=word/endnotes.xml><?xml version="1.0" encoding="utf-8"?>
-<w:endnotes xmlns:wpc="http://schemas.microsoft.com/office/word/2010/wordprocessingCanvas" xmlns:cx="http://schemas.microsoft.com/office/drawing/2014/chartex" xmlns:cx1="http://schemas.microsoft.com/office/drawing/2015/9/8/chartex" xmlns:cx2="http://schemas.microsoft.com/office/drawing/2015/10/21/chartex" xmlns:cx3="http://schemas.microsoft.com/office/drawing/2016/5/9/chartex" xmlns:cx4="http://schemas.microsoft.com/office/drawing/2016/5/10/chartex" xmlns:cx5="http://schemas.microsoft.com/office/drawing/2016/5/11/chartex" xmlns:cx6="http://schemas.microsoft.com/office/drawing/2016/5/12/chartex" xmlns:cx7="http://schemas.microsoft.com/office/drawing/2016/5/13/chartex" xmlns:cx8="http://schemas.microsoft.com/office/drawing/2016/5/14/chartex" xmlns:mc="http://schemas.openxmlformats.org/markup-compatibility/2006" xmlns:o="urn:schemas-microsoft-com:office:office" xmlns:r="http://schemas.openxmlformats.org/officeDocument/2006/relationships" xmlns:m="http://schemas.openxmlformats.org/officeDocument/2006/math" xmlns:v="urn:schemas-microsoft-com:vml" xmlns:wp14="http://schemas.microsoft.com/office/word/2010/wordprocessingDrawing" xmlns:wp="http://schemas.openxmlformats.org/drawingml/2006/wordprocessingDrawing" xmlns:w10="urn:schemas-microsoft-com:office:word" xmlns:w="http://schemas.openxmlformats.org/wordprocessingml/2006/main" xmlns:w14="http://schemas.microsoft.com/office/word/2010/wordml" xmlns:w15="http://schemas.microsoft.com/office/word/2012/wordml" xmlns:w16se="http://schemas.microsoft.com/office/word/2015/wordml/symex" xmlns:wpg="http://schemas.microsoft.com/office/word/2010/wordprocessingGroup" xmlns:wpi="http://schemas.microsoft.com/office/word/2010/wordprocessingInk" xmlns:wne="http://schemas.microsoft.com/office/word/2006/wordml" xmlns:wps="http://schemas.microsoft.com/office/word/2010/wordprocessingShape" mc:Ignorable="w14 w15 w16se wp14">
+<w:endnotes xmlns:wpc="http://schemas.microsoft.com/office/word/2010/wordprocessingCanvas" xmlns:cx="http://schemas.microsoft.com/office/drawing/2014/chartex" xmlns:cx1="http://schemas.microsoft.com/office/drawing/2015/9/8/chartex" xmlns:cx2="http://schemas.microsoft.com/office/drawing/2015/10/21/chartex" xmlns:cx3="http://schemas.microsoft.com/office/drawing/2016/5/9/chartex" xmlns:cx4="http://schemas.microsoft.com/office/drawing/2016/5/10/chartex" xmlns:cx5="http://schemas.microsoft.com/office/drawing/2016/5/11/chartex" xmlns:cx6="http://schemas.microsoft.com/office/drawing/2016/5/12/chartex" xmlns:cx7="http://schemas.microsoft.com/office/drawing/2016/5/13/chartex" xmlns:cx8="http://schemas.microsoft.com/office/drawing/2016/5/14/chartex" xmlns:mc="http://schemas.openxmlformats.org/markup-compatibility/2006" xmlns:aink="http://schemas.microsoft.com/office/drawing/2016/ink" xmlns:o="urn:schemas-microsoft-com:office:office" xmlns:r="http://schemas.openxmlformats.org/officeDocument/2006/relationships" xmlns:m="http://schemas.openxmlformats.org/officeDocument/2006/math" xmlns:v="urn:schemas-microsoft-com:vml" xmlns:wp14="http://schemas.microsoft.com/office/word/2010/wordprocessingDrawing" xmlns:wp="http://schemas.openxmlformats.org/drawingml/2006/wordprocessingDrawing" xmlns:w10="urn:schemas-microsoft-com:office:word" xmlns:w="http://schemas.openxmlformats.org/wordprocessingml/2006/main" xmlns:w14="http://schemas.microsoft.com/office/word/2010/wordml" xmlns:w15="http://schemas.microsoft.com/office/word/2012/wordml" xmlns:w16se="http://schemas.microsoft.com/office/word/2015/wordml/symex" xmlns:wpg="http://schemas.microsoft.com/office/word/2010/wordprocessingGroup" xmlns:wpi="http://schemas.microsoft.com/office/word/2010/wordprocessingInk" xmlns:wne="http://schemas.microsoft.com/office/word/2006/wordml" xmlns:wps="http://schemas.microsoft.com/office/word/2010/wordprocessingShape" mc:Ignorable="w14 w15 w16se wp14">
   <w:endnote w:type="separator" w:id="-1">
     <w:p>
       <w:pPr>
@@ -2167,7 +2046,7 @@
 </file>
 
 <file path=word/footer1.xml><?xml version="1.0" encoding="utf-8"?>
-<w:ftr xmlns:wpc="http://schemas.microsoft.com/office/word/2010/wordprocessingCanvas" xmlns:cx="http://schemas.microsoft.com/office/drawing/2014/chartex" xmlns:cx1="http://schemas.microsoft.com/office/drawing/2015/9/8/chartex" xmlns:cx2="http://schemas.microsoft.com/office/drawing/2015/10/21/chartex" xmlns:cx3="http://schemas.microsoft.com/office/drawing/2016/5/9/chartex" xmlns:cx4="http://schemas.microsoft.com/office/drawing/2016/5/10/chartex" xmlns:cx5="http://schemas.microsoft.com/office/drawing/2016/5/11/chartex" xmlns:cx6="http://schemas.microsoft.com/office/drawing/2016/5/12/chartex" xmlns:cx7="http://schemas.microsoft.com/office/drawing/2016/5/13/chartex" xmlns:cx8="http://schemas.microsoft.com/office/drawing/2016/5/14/chartex" xmlns:mc="http://schemas.openxmlformats.org/markup-compatibility/2006" xmlns:o="urn:schemas-microsoft-com:office:office" xmlns:r="http://schemas.openxmlformats.org/officeDocument/2006/relationships" xmlns:m="http://schemas.openxmlformats.org/officeDocument/2006/math" xmlns:v="urn:schemas-microsoft-com:vml" xmlns:wp14="http://schemas.microsoft.com/office/word/2010/wordprocessingDrawing" xmlns:wp="http://schemas.openxmlformats.org/drawingml/2006/wordprocessingDrawing" xmlns:w10="urn:schemas-microsoft-com:office:word" xmlns:w="http://schemas.openxmlformats.org/wordprocessingml/2006/main" xmlns:w14="http://schemas.microsoft.com/office/word/2010/wordml" xmlns:w15="http://schemas.microsoft.com/office/word/2012/wordml" xmlns:w16se="http://schemas.microsoft.com/office/word/2015/wordml/symex" xmlns:wpg="http://schemas.microsoft.com/office/word/2010/wordprocessingGroup" xmlns:wpi="http://schemas.microsoft.com/office/word/2010/wordprocessingInk" xmlns:wne="http://schemas.microsoft.com/office/word/2006/wordml" xmlns:wps="http://schemas.microsoft.com/office/word/2010/wordprocessingShape" mc:Ignorable="w14 w15 w16se wp14">
+<w:ftr xmlns:wpc="http://schemas.microsoft.com/office/word/2010/wordprocessingCanvas" xmlns:cx="http://schemas.microsoft.com/office/drawing/2014/chartex" xmlns:cx1="http://schemas.microsoft.com/office/drawing/2015/9/8/chartex" xmlns:cx2="http://schemas.microsoft.com/office/drawing/2015/10/21/chartex" xmlns:cx3="http://schemas.microsoft.com/office/drawing/2016/5/9/chartex" xmlns:cx4="http://schemas.microsoft.com/office/drawing/2016/5/10/chartex" xmlns:cx5="http://schemas.microsoft.com/office/drawing/2016/5/11/chartex" xmlns:cx6="http://schemas.microsoft.com/office/drawing/2016/5/12/chartex" xmlns:cx7="http://schemas.microsoft.com/office/drawing/2016/5/13/chartex" xmlns:cx8="http://schemas.microsoft.com/office/drawing/2016/5/14/chartex" xmlns:mc="http://schemas.openxmlformats.org/markup-compatibility/2006" xmlns:aink="http://schemas.microsoft.com/office/drawing/2016/ink" xmlns:o="urn:schemas-microsoft-com:office:office" xmlns:r="http://schemas.openxmlformats.org/officeDocument/2006/relationships" xmlns:m="http://schemas.openxmlformats.org/officeDocument/2006/math" xmlns:v="urn:schemas-microsoft-com:vml" xmlns:wp14="http://schemas.microsoft.com/office/word/2010/wordprocessingDrawing" xmlns:wp="http://schemas.openxmlformats.org/drawingml/2006/wordprocessingDrawing" xmlns:w10="urn:schemas-microsoft-com:office:word" xmlns:w="http://schemas.openxmlformats.org/wordprocessingml/2006/main" xmlns:w14="http://schemas.microsoft.com/office/word/2010/wordml" xmlns:w15="http://schemas.microsoft.com/office/word/2012/wordml" xmlns:w16se="http://schemas.microsoft.com/office/word/2015/wordml/symex" xmlns:wpg="http://schemas.microsoft.com/office/word/2010/wordprocessingGroup" xmlns:wpi="http://schemas.microsoft.com/office/word/2010/wordprocessingInk" xmlns:wne="http://schemas.microsoft.com/office/word/2006/wordml" xmlns:wps="http://schemas.microsoft.com/office/word/2010/wordprocessingShape" mc:Ignorable="w14 w15 w16se wp14">
   <w:p>
     <w:pPr>
       <w:pStyle w:val="Piedepgina"/>
@@ -2218,7 +2097,7 @@
 </file>
 
 <file path=word/footer2.xml><?xml version="1.0" encoding="utf-8"?>
-<w:ftr xmlns:wpc="http://schemas.microsoft.com/office/word/2010/wordprocessingCanvas" xmlns:cx="http://schemas.microsoft.com/office/drawing/2014/chartex" xmlns:cx1="http://schemas.microsoft.com/office/drawing/2015/9/8/chartex" xmlns:cx2="http://schemas.microsoft.com/office/drawing/2015/10/21/chartex" xmlns:cx3="http://schemas.microsoft.com/office/drawing/2016/5/9/chartex" xmlns:cx4="http://schemas.microsoft.com/office/drawing/2016/5/10/chartex" xmlns:cx5="http://schemas.microsoft.com/office/drawing/2016/5/11/chartex" xmlns:cx6="http://schemas.microsoft.com/office/drawing/2016/5/12/chartex" xmlns:cx7="http://schemas.microsoft.com/office/drawing/2016/5/13/chartex" xmlns:cx8="http://schemas.microsoft.com/office/drawing/2016/5/14/chartex" xmlns:mc="http://schemas.openxmlformats.org/markup-compatibility/2006" xmlns:o="urn:schemas-microsoft-com:office:office" xmlns:r="http://schemas.openxmlformats.org/officeDocument/2006/relationships" xmlns:m="http://schemas.openxmlformats.org/officeDocument/2006/math" xmlns:v="urn:schemas-microsoft-com:vml" xmlns:wp14="http://schemas.microsoft.com/office/word/2010/wordprocessingDrawing" xmlns:wp="http://schemas.openxmlformats.org/drawingml/2006/wordprocessingDrawing" xmlns:w10="urn:schemas-microsoft-com:office:word" xmlns:w="http://schemas.openxmlformats.org/wordprocessingml/2006/main" xmlns:w14="http://schemas.microsoft.com/office/word/2010/wordml" xmlns:w15="http://schemas.microsoft.com/office/word/2012/wordml" xmlns:w16se="http://schemas.microsoft.com/office/word/2015/wordml/symex" xmlns:wpg="http://schemas.microsoft.com/office/word/2010/wordprocessingGroup" xmlns:wpi="http://schemas.microsoft.com/office/word/2010/wordprocessingInk" xmlns:wne="http://schemas.microsoft.com/office/word/2006/wordml" xmlns:wps="http://schemas.microsoft.com/office/word/2010/wordprocessingShape" mc:Ignorable="w14 w15 w16se wp14">
+<w:ftr xmlns:wpc="http://schemas.microsoft.com/office/word/2010/wordprocessingCanvas" xmlns:cx="http://schemas.microsoft.com/office/drawing/2014/chartex" xmlns:cx1="http://schemas.microsoft.com/office/drawing/2015/9/8/chartex" xmlns:cx2="http://schemas.microsoft.com/office/drawing/2015/10/21/chartex" xmlns:cx3="http://schemas.microsoft.com/office/drawing/2016/5/9/chartex" xmlns:cx4="http://schemas.microsoft.com/office/drawing/2016/5/10/chartex" xmlns:cx5="http://schemas.microsoft.com/office/drawing/2016/5/11/chartex" xmlns:cx6="http://schemas.microsoft.com/office/drawing/2016/5/12/chartex" xmlns:cx7="http://schemas.microsoft.com/office/drawing/2016/5/13/chartex" xmlns:cx8="http://schemas.microsoft.com/office/drawing/2016/5/14/chartex" xmlns:mc="http://schemas.openxmlformats.org/markup-compatibility/2006" xmlns:aink="http://schemas.microsoft.com/office/drawing/2016/ink" xmlns:o="urn:schemas-microsoft-com:office:office" xmlns:r="http://schemas.openxmlformats.org/officeDocument/2006/relationships" xmlns:m="http://schemas.openxmlformats.org/officeDocument/2006/math" xmlns:v="urn:schemas-microsoft-com:vml" xmlns:wp14="http://schemas.microsoft.com/office/word/2010/wordprocessingDrawing" xmlns:wp="http://schemas.openxmlformats.org/drawingml/2006/wordprocessingDrawing" xmlns:w10="urn:schemas-microsoft-com:office:word" xmlns:w="http://schemas.openxmlformats.org/wordprocessingml/2006/main" xmlns:w14="http://schemas.microsoft.com/office/word/2010/wordml" xmlns:w15="http://schemas.microsoft.com/office/word/2012/wordml" xmlns:w16se="http://schemas.microsoft.com/office/word/2015/wordml/symex" xmlns:wpg="http://schemas.microsoft.com/office/word/2010/wordprocessingGroup" xmlns:wpi="http://schemas.microsoft.com/office/word/2010/wordprocessingInk" xmlns:wne="http://schemas.microsoft.com/office/word/2006/wordml" xmlns:wps="http://schemas.microsoft.com/office/word/2010/wordprocessingShape" mc:Ignorable="w14 w15 w16se wp14">
   <w:p>
     <w:pPr>
       <w:pStyle w:val="Piedepgina"/>
@@ -2269,7 +2148,7 @@
 </file>
 
 <file path=word/footnotes.xml><?xml version="1.0" encoding="utf-8"?>
-<w:footnotes xmlns:wpc="http://schemas.microsoft.com/office/word/2010/wordprocessingCanvas" xmlns:cx="http://schemas.microsoft.com/office/drawing/2014/chartex" xmlns:cx1="http://schemas.microsoft.com/office/drawing/2015/9/8/chartex" xmlns:cx2="http://schemas.microsoft.com/office/drawing/2015/10/21/chartex" xmlns:cx3="http://schemas.microsoft.com/office/drawing/2016/5/9/chartex" xmlns:cx4="http://schemas.microsoft.com/office/drawing/2016/5/10/chartex" xmlns:cx5="http://schemas.microsoft.com/office/drawing/2016/5/11/chartex" xmlns:cx6="http://schemas.microsoft.com/office/drawing/2016/5/12/chartex" xmlns:cx7="http://schemas.microsoft.com/office/drawing/2016/5/13/chartex" xmlns:cx8="http://schemas.microsoft.com/office/drawing/2016/5/14/chartex" xmlns:mc="http://schemas.openxmlformats.org/markup-compatibility/2006" xmlns:o="urn:schemas-microsoft-com:office:office" xmlns:r="http://schemas.openxmlformats.org/officeDocument/2006/relationships" xmlns:m="http://schemas.openxmlformats.org/officeDocument/2006/math" xmlns:v="urn:schemas-microsoft-com:vml" xmlns:wp14="http://schemas.microsoft.com/office/word/2010/wordprocessingDrawing" xmlns:wp="http://schemas.openxmlformats.org/drawingml/2006/wordprocessingDrawing" xmlns:w10="urn:schemas-microsoft-com:office:word" xmlns:w="http://schemas.openxmlformats.org/wordprocessingml/2006/main" xmlns:w14="http://schemas.microsoft.com/office/word/2010/wordml" xmlns:w15="http://schemas.microsoft.com/office/word/2012/wordml" xmlns:w16se="http://schemas.microsoft.com/office/word/2015/wordml/symex" xmlns:wpg="http://schemas.microsoft.com/office/word/2010/wordprocessingGroup" xmlns:wpi="http://schemas.microsoft.com/office/word/2010/wordprocessingInk" xmlns:wne="http://schemas.microsoft.com/office/word/2006/wordml" xmlns:wps="http://schemas.microsoft.com/office/word/2010/wordprocessingShape" mc:Ignorable="w14 w15 w16se wp14">
+<w:footnotes xmlns:wpc="http://schemas.microsoft.com/office/word/2010/wordprocessingCanvas" xmlns:cx="http://schemas.microsoft.com/office/drawing/2014/chartex" xmlns:cx1="http://schemas.microsoft.com/office/drawing/2015/9/8/chartex" xmlns:cx2="http://schemas.microsoft.com/office/drawing/2015/10/21/chartex" xmlns:cx3="http://schemas.microsoft.com/office/drawing/2016/5/9/chartex" xmlns:cx4="http://schemas.microsoft.com/office/drawing/2016/5/10/chartex" xmlns:cx5="http://schemas.microsoft.com/office/drawing/2016/5/11/chartex" xmlns:cx6="http://schemas.microsoft.com/office/drawing/2016/5/12/chartex" xmlns:cx7="http://schemas.microsoft.com/office/drawing/2016/5/13/chartex" xmlns:cx8="http://schemas.microsoft.com/office/drawing/2016/5/14/chartex" xmlns:mc="http://schemas.openxmlformats.org/markup-compatibility/2006" xmlns:aink="http://schemas.microsoft.com/office/drawing/2016/ink" xmlns:o="urn:schemas-microsoft-com:office:office" xmlns:r="http://schemas.openxmlformats.org/officeDocument/2006/relationships" xmlns:m="http://schemas.openxmlformats.org/officeDocument/2006/math" xmlns:v="urn:schemas-microsoft-com:vml" xmlns:wp14="http://schemas.microsoft.com/office/word/2010/wordprocessingDrawing" xmlns:wp="http://schemas.openxmlformats.org/drawingml/2006/wordprocessingDrawing" xmlns:w10="urn:schemas-microsoft-com:office:word" xmlns:w="http://schemas.openxmlformats.org/wordprocessingml/2006/main" xmlns:w14="http://schemas.microsoft.com/office/word/2010/wordml" xmlns:w15="http://schemas.microsoft.com/office/word/2012/wordml" xmlns:w16se="http://schemas.microsoft.com/office/word/2015/wordml/symex" xmlns:wpg="http://schemas.microsoft.com/office/word/2010/wordprocessingGroup" xmlns:wpi="http://schemas.microsoft.com/office/word/2010/wordprocessingInk" xmlns:wne="http://schemas.microsoft.com/office/word/2006/wordml" xmlns:wps="http://schemas.microsoft.com/office/word/2010/wordprocessingShape" mc:Ignorable="w14 w15 w16se wp14">
   <w:footnote w:type="separator" w:id="-1">
     <w:p>
       <w:pPr>
@@ -2294,7 +2173,7 @@
 </file>
 
 <file path=word/header1.xml><?xml version="1.0" encoding="utf-8"?>
-<w:hdr xmlns:wpc="http://schemas.microsoft.com/office/word/2010/wordprocessingCanvas" xmlns:cx="http://schemas.microsoft.com/office/drawing/2014/chartex" xmlns:cx1="http://schemas.microsoft.com/office/drawing/2015/9/8/chartex" xmlns:cx2="http://schemas.microsoft.com/office/drawing/2015/10/21/chartex" xmlns:cx3="http://schemas.microsoft.com/office/drawing/2016/5/9/chartex" xmlns:cx4="http://schemas.microsoft.com/office/drawing/2016/5/10/chartex" xmlns:cx5="http://schemas.microsoft.com/office/drawing/2016/5/11/chartex" xmlns:cx6="http://schemas.microsoft.com/office/drawing/2016/5/12/chartex" xmlns:cx7="http://schemas.microsoft.com/office/drawing/2016/5/13/chartex" xmlns:cx8="http://schemas.microsoft.com/office/drawing/2016/5/14/chartex" xmlns:mc="http://schemas.openxmlformats.org/markup-compatibility/2006" xmlns:o="urn:schemas-microsoft-com:office:office" xmlns:r="http://schemas.openxmlformats.org/officeDocument/2006/relationships" xmlns:m="http://schemas.openxmlformats.org/officeDocument/2006/math" xmlns:v="urn:schemas-microsoft-com:vml" xmlns:wp14="http://schemas.microsoft.com/office/word/2010/wordprocessingDrawing" xmlns:wp="http://schemas.openxmlformats.org/drawingml/2006/wordprocessingDrawing" xmlns:w10="urn:schemas-microsoft-com:office:word" xmlns:w="http://schemas.openxmlformats.org/wordprocessingml/2006/main" xmlns:w14="http://schemas.microsoft.com/office/word/2010/wordml" xmlns:w15="http://schemas.microsoft.com/office/word/2012/wordml" xmlns:w16se="http://schemas.microsoft.com/office/word/2015/wordml/symex" xmlns:wpg="http://schemas.microsoft.com/office/word/2010/wordprocessingGroup" xmlns:wpi="http://schemas.microsoft.com/office/word/2010/wordprocessingInk" xmlns:wne="http://schemas.microsoft.com/office/word/2006/wordml" xmlns:wps="http://schemas.microsoft.com/office/word/2010/wordprocessingShape" mc:Ignorable="w14 w15 w16se wp14">
+<w:hdr xmlns:wpc="http://schemas.microsoft.com/office/word/2010/wordprocessingCanvas" xmlns:cx="http://schemas.microsoft.com/office/drawing/2014/chartex" xmlns:cx1="http://schemas.microsoft.com/office/drawing/2015/9/8/chartex" xmlns:cx2="http://schemas.microsoft.com/office/drawing/2015/10/21/chartex" xmlns:cx3="http://schemas.microsoft.com/office/drawing/2016/5/9/chartex" xmlns:cx4="http://schemas.microsoft.com/office/drawing/2016/5/10/chartex" xmlns:cx5="http://schemas.microsoft.com/office/drawing/2016/5/11/chartex" xmlns:cx6="http://schemas.microsoft.com/office/drawing/2016/5/12/chartex" xmlns:cx7="http://schemas.microsoft.com/office/drawing/2016/5/13/chartex" xmlns:cx8="http://schemas.microsoft.com/office/drawing/2016/5/14/chartex" xmlns:mc="http://schemas.openxmlformats.org/markup-compatibility/2006" xmlns:aink="http://schemas.microsoft.com/office/drawing/2016/ink" xmlns:o="urn:schemas-microsoft-com:office:office" xmlns:r="http://schemas.openxmlformats.org/officeDocument/2006/relationships" xmlns:m="http://schemas.openxmlformats.org/officeDocument/2006/math" xmlns:v="urn:schemas-microsoft-com:vml" xmlns:wp14="http://schemas.microsoft.com/office/word/2010/wordprocessingDrawing" xmlns:wp="http://schemas.openxmlformats.org/drawingml/2006/wordprocessingDrawing" xmlns:w10="urn:schemas-microsoft-com:office:word" xmlns:w="http://schemas.openxmlformats.org/wordprocessingml/2006/main" xmlns:w14="http://schemas.microsoft.com/office/word/2010/wordml" xmlns:w15="http://schemas.microsoft.com/office/word/2012/wordml" xmlns:w16se="http://schemas.microsoft.com/office/word/2015/wordml/symex" xmlns:wpg="http://schemas.microsoft.com/office/word/2010/wordprocessingGroup" xmlns:wpi="http://schemas.microsoft.com/office/word/2010/wordprocessingInk" xmlns:wne="http://schemas.microsoft.com/office/word/2006/wordml" xmlns:wps="http://schemas.microsoft.com/office/word/2010/wordprocessingShape" mc:Ignorable="w14 w15 w16se wp14">
   <w:tbl>
     <w:tblPr>
       <w:tblW w:w="5000" w:type="pct"/>
@@ -2526,7 +2405,6 @@
               <w:alias w:val="Iniciales:"/>
               <w:tag w:val="Iniciales:"/>
               <w:id w:val="547429377"/>
-              <w:placeholder/>
               <w:dataBinding w:prefixMappings="xmlns:ns0='http://schemas.openxmlformats.org/officeDocument/2006/extended-properties' " w:xpath="/ns0:Properties[1]/ns0:Company[1]" w:storeItemID="{6668398D-A668-4E3E-A5EB-62B293D839F1}"/>
               <w15:appearance w15:val="hidden"/>
               <w:text/>
@@ -2591,7 +2469,6 @@
                     <w:alias w:val="Su nombre:"/>
                     <w:tag w:val="Su nombre:"/>
                     <w:id w:val="-1167866379"/>
-                    <w:placeholder/>
                     <w:dataBinding w:prefixMappings="xmlns:ns0='http://purl.org/dc/elements/1.1/' xmlns:ns1='http://schemas.openxmlformats.org/package/2006/metadata/core-properties' " w:xpath="/ns1:coreProperties[1]/ns0:creator[1]" w:storeItemID="{6C3C8BC8-F283-45AE-878A-BAB7291924A1}"/>
                     <w15:appearance w15:val="hidden"/>
                     <w:text w:multiLine="1"/>
@@ -2614,7 +2491,6 @@
                     <w:alias w:val="Profesión o sector:"/>
                     <w:tag w:val="Profesión o sector:"/>
                     <w:id w:val="1972160614"/>
-                    <w:placeholder/>
                     <w:dataBinding w:prefixMappings="xmlns:ns0='http://purl.org/dc/elements/1.1/' xmlns:ns1='http://schemas.openxmlformats.org/package/2006/metadata/core-properties' " w:xpath="/ns1:coreProperties[1]/ns0:subject[1]" w:storeItemID="{6C3C8BC8-F283-45AE-878A-BAB7291924A1}"/>
                     <w15:appearance w15:val="hidden"/>
                     <w:text w:multiLine="1"/>
@@ -2637,7 +2513,6 @@
                     <w:alias w:val="Vincular a otras propiedades en línea:"/>
                     <w:tag w:val="Vincular a otras propiedades en línea:"/>
                     <w:id w:val="-1229059816"/>
-                    <w:placeholder/>
                     <w:dataBinding w:prefixMappings="xmlns:ns0='http://purl.org/dc/elements/1.1/' xmlns:ns1='http://schemas.openxmlformats.org/package/2006/metadata/core-properties' " w:xpath="/ns1:coreProperties[1]/ns0:description[1]" w:storeItemID="{6C3C8BC8-F283-45AE-878A-BAB7291924A1}"/>
                     <w15:appearance w15:val="hidden"/>
                     <w:text w:multiLine="1"/>
@@ -2666,7 +2541,7 @@
 </file>
 
 <file path=word/numbering.xml><?xml version="1.0" encoding="utf-8"?>
-<w:numbering xmlns:wpc="http://schemas.microsoft.com/office/word/2010/wordprocessingCanvas" xmlns:cx="http://schemas.microsoft.com/office/drawing/2014/chartex" xmlns:cx1="http://schemas.microsoft.com/office/drawing/2015/9/8/chartex" xmlns:cx2="http://schemas.microsoft.com/office/drawing/2015/10/21/chartex" xmlns:cx3="http://schemas.microsoft.com/office/drawing/2016/5/9/chartex" xmlns:cx4="http://schemas.microsoft.com/office/drawing/2016/5/10/chartex" xmlns:cx5="http://schemas.microsoft.com/office/drawing/2016/5/11/chartex" xmlns:cx6="http://schemas.microsoft.com/office/drawing/2016/5/12/chartex" xmlns:cx7="http://schemas.microsoft.com/office/drawing/2016/5/13/chartex" xmlns:cx8="http://schemas.microsoft.com/office/drawing/2016/5/14/chartex" xmlns:mc="http://schemas.openxmlformats.org/markup-compatibility/2006" xmlns:o="urn:schemas-microsoft-com:office:office" xmlns:r="http://schemas.openxmlformats.org/officeDocument/2006/relationships" xmlns:m="http://schemas.openxmlformats.org/officeDocument/2006/math" xmlns:v="urn:schemas-microsoft-com:vml" xmlns:wp14="http://schemas.microsoft.com/office/word/2010/wordprocessingDrawing" xmlns:wp="http://schemas.openxmlformats.org/drawingml/2006/wordprocessingDrawing" xmlns:w10="urn:schemas-microsoft-com:office:word" xmlns:w="http://schemas.openxmlformats.org/wordprocessingml/2006/main" xmlns:w14="http://schemas.microsoft.com/office/word/2010/wordml" xmlns:w15="http://schemas.microsoft.com/office/word/2012/wordml" xmlns:w16se="http://schemas.microsoft.com/office/word/2015/wordml/symex" xmlns:wpg="http://schemas.microsoft.com/office/word/2010/wordprocessingGroup" xmlns:wpi="http://schemas.microsoft.com/office/word/2010/wordprocessingInk" xmlns:wne="http://schemas.microsoft.com/office/word/2006/wordml" xmlns:wps="http://schemas.microsoft.com/office/word/2010/wordprocessingShape" mc:Ignorable="w14 w15 w16se wp14">
+<w:numbering xmlns:wpc="http://schemas.microsoft.com/office/word/2010/wordprocessingCanvas" xmlns:cx="http://schemas.microsoft.com/office/drawing/2014/chartex" xmlns:cx1="http://schemas.microsoft.com/office/drawing/2015/9/8/chartex" xmlns:cx2="http://schemas.microsoft.com/office/drawing/2015/10/21/chartex" xmlns:cx3="http://schemas.microsoft.com/office/drawing/2016/5/9/chartex" xmlns:cx4="http://schemas.microsoft.com/office/drawing/2016/5/10/chartex" xmlns:cx5="http://schemas.microsoft.com/office/drawing/2016/5/11/chartex" xmlns:cx6="http://schemas.microsoft.com/office/drawing/2016/5/12/chartex" xmlns:cx7="http://schemas.microsoft.com/office/drawing/2016/5/13/chartex" xmlns:cx8="http://schemas.microsoft.com/office/drawing/2016/5/14/chartex" xmlns:mc="http://schemas.openxmlformats.org/markup-compatibility/2006" xmlns:aink="http://schemas.microsoft.com/office/drawing/2016/ink" xmlns:o="urn:schemas-microsoft-com:office:office" xmlns:r="http://schemas.openxmlformats.org/officeDocument/2006/relationships" xmlns:m="http://schemas.openxmlformats.org/officeDocument/2006/math" xmlns:v="urn:schemas-microsoft-com:vml" xmlns:wp14="http://schemas.microsoft.com/office/word/2010/wordprocessingDrawing" xmlns:wp="http://schemas.openxmlformats.org/drawingml/2006/wordprocessingDrawing" xmlns:w10="urn:schemas-microsoft-com:office:word" xmlns:w="http://schemas.openxmlformats.org/wordprocessingml/2006/main" xmlns:w14="http://schemas.microsoft.com/office/word/2010/wordml" xmlns:w15="http://schemas.microsoft.com/office/word/2012/wordml" xmlns:w16se="http://schemas.microsoft.com/office/word/2015/wordml/symex" xmlns:wpg="http://schemas.microsoft.com/office/word/2010/wordprocessingGroup" xmlns:wpi="http://schemas.microsoft.com/office/word/2010/wordprocessingInk" xmlns:wne="http://schemas.microsoft.com/office/word/2006/wordml" xmlns:wps="http://schemas.microsoft.com/office/word/2010/wordprocessingShape" mc:Ignorable="w14 w15 w16se wp14">
   <w:abstractNum w:abstractNumId="0" w15:restartNumberingAfterBreak="0">
     <w:nsid w:val="5F686AE5"/>
     <w:multiLevelType w:val="hybridMultilevel"/>
@@ -3321,6 +3196,7 @@
   <w:style w:type="character" w:default="1" w:styleId="Fuentedeprrafopredeter">
     <w:name w:val="Default Paragraph Font"/>
     <w:uiPriority w:val="1"/>
+    <w:semiHidden/>
     <w:unhideWhenUsed/>
   </w:style>
   <w:style w:type="table" w:default="1" w:styleId="Tablanormal">
@@ -3652,7 +3528,7 @@
 </file>
 
 <file path=word/glossary/document.xml><?xml version="1.0" encoding="utf-8"?>
-<w:glossaryDocument xmlns:wpc="http://schemas.microsoft.com/office/word/2010/wordprocessingCanvas" xmlns:cx="http://schemas.microsoft.com/office/drawing/2014/chartex" xmlns:cx1="http://schemas.microsoft.com/office/drawing/2015/9/8/chartex" xmlns:cx2="http://schemas.microsoft.com/office/drawing/2015/10/21/chartex" xmlns:cx3="http://schemas.microsoft.com/office/drawing/2016/5/9/chartex" xmlns:cx4="http://schemas.microsoft.com/office/drawing/2016/5/10/chartex" xmlns:cx5="http://schemas.microsoft.com/office/drawing/2016/5/11/chartex" xmlns:cx6="http://schemas.microsoft.com/office/drawing/2016/5/12/chartex" xmlns:cx7="http://schemas.microsoft.com/office/drawing/2016/5/13/chartex" xmlns:cx8="http://schemas.microsoft.com/office/drawing/2016/5/14/chartex" xmlns:mc="http://schemas.openxmlformats.org/markup-compatibility/2006" xmlns:o="urn:schemas-microsoft-com:office:office" xmlns:r="http://schemas.openxmlformats.org/officeDocument/2006/relationships" xmlns:m="http://schemas.openxmlformats.org/officeDocument/2006/math" xmlns:v="urn:schemas-microsoft-com:vml" xmlns:wp14="http://schemas.microsoft.com/office/word/2010/wordprocessingDrawing" xmlns:wp="http://schemas.openxmlformats.org/drawingml/2006/wordprocessingDrawing" xmlns:w10="urn:schemas-microsoft-com:office:word" xmlns:w="http://schemas.openxmlformats.org/wordprocessingml/2006/main" xmlns:w14="http://schemas.microsoft.com/office/word/2010/wordml" xmlns:w15="http://schemas.microsoft.com/office/word/2012/wordml" xmlns:w16se="http://schemas.microsoft.com/office/word/2015/wordml/symex" xmlns:wpg="http://schemas.microsoft.com/office/word/2010/wordprocessingGroup" xmlns:wpi="http://schemas.microsoft.com/office/word/2010/wordprocessingInk" xmlns:wne="http://schemas.microsoft.com/office/word/2006/wordml" xmlns:wps="http://schemas.microsoft.com/office/word/2010/wordprocessingShape" mc:Ignorable="w14 w15 w16se wp14">
+<w:glossaryDocument xmlns:wpc="http://schemas.microsoft.com/office/word/2010/wordprocessingCanvas" xmlns:cx="http://schemas.microsoft.com/office/drawing/2014/chartex" xmlns:cx1="http://schemas.microsoft.com/office/drawing/2015/9/8/chartex" xmlns:cx2="http://schemas.microsoft.com/office/drawing/2015/10/21/chartex" xmlns:cx3="http://schemas.microsoft.com/office/drawing/2016/5/9/chartex" xmlns:cx4="http://schemas.microsoft.com/office/drawing/2016/5/10/chartex" xmlns:cx5="http://schemas.microsoft.com/office/drawing/2016/5/11/chartex" xmlns:cx6="http://schemas.microsoft.com/office/drawing/2016/5/12/chartex" xmlns:cx7="http://schemas.microsoft.com/office/drawing/2016/5/13/chartex" xmlns:cx8="http://schemas.microsoft.com/office/drawing/2016/5/14/chartex" xmlns:mc="http://schemas.openxmlformats.org/markup-compatibility/2006" xmlns:aink="http://schemas.microsoft.com/office/drawing/2016/ink" xmlns:o="urn:schemas-microsoft-com:office:office" xmlns:r="http://schemas.openxmlformats.org/officeDocument/2006/relationships" xmlns:m="http://schemas.openxmlformats.org/officeDocument/2006/math" xmlns:v="urn:schemas-microsoft-com:vml" xmlns:wp14="http://schemas.microsoft.com/office/word/2010/wordprocessingDrawing" xmlns:wp="http://schemas.openxmlformats.org/drawingml/2006/wordprocessingDrawing" xmlns:w10="urn:schemas-microsoft-com:office:word" xmlns:w="http://schemas.openxmlformats.org/wordprocessingml/2006/main" xmlns:w14="http://schemas.microsoft.com/office/word/2010/wordml" xmlns:w15="http://schemas.microsoft.com/office/word/2012/wordml" xmlns:w16se="http://schemas.microsoft.com/office/word/2015/wordml/symex" xmlns:wpg="http://schemas.microsoft.com/office/word/2010/wordprocessingGroup" xmlns:wpi="http://schemas.microsoft.com/office/word/2010/wordprocessingInk" xmlns:wne="http://schemas.microsoft.com/office/word/2006/wordml" xmlns:wps="http://schemas.microsoft.com/office/word/2010/wordprocessingShape" mc:Ignorable="w14 w15 w16se wp14">
   <w:docParts>
     <w:docPart>
       <w:docPartPr>
@@ -3794,13 +3670,7 @@
             <w:rPr>
               <w:lang w:bidi="es-ES"/>
             </w:rPr>
-            <w:t xml:space="preserve">Vínculo a otras propiedades en línea: Cartera, sitio web o </w:t>
-          </w:r>
-          <w:r>
-            <w:rPr>
-              <w:lang w:bidi="es-ES"/>
-            </w:rPr>
-            <w:t>blog</w:t>
+            <w:t>Vínculo a otras propiedades en línea: Cartera, sitio web o blog</w:t>
           </w:r>
         </w:p>
       </w:docPartBody>
@@ -3830,14 +3700,14 @@
     <w:charset w:val="00"/>
     <w:family w:val="roman"/>
     <w:pitch w:val="variable"/>
-    <w:sig w:usb0="E0002AFF" w:usb1="C0007843" w:usb2="00000009" w:usb3="00000000" w:csb0="000001FF" w:csb1="00000000"/>
+    <w:sig w:usb0="E0002EFF" w:usb1="C0007843" w:usb2="00000009" w:usb3="00000000" w:csb0="000001FF" w:csb1="00000000"/>
   </w:font>
   <w:font w:name="Courier New">
     <w:panose1 w:val="02070309020205020404"/>
     <w:charset w:val="00"/>
     <w:family w:val="modern"/>
     <w:pitch w:val="fixed"/>
-    <w:sig w:usb0="E0002EFF" w:usb1="C0007843" w:usb2="00000009" w:usb3="00000000" w:csb0="000001FF" w:csb1="00000000"/>
+    <w:sig w:usb0="E0002AFF" w:usb1="C0007843" w:usb2="00000009" w:usb3="00000000" w:csb0="000001FF" w:csb1="00000000"/>
   </w:font>
   <w:font w:name="Wingdings">
     <w:panose1 w:val="05000000000000000000"/>
@@ -3865,7 +3735,7 @@
     <w:charset w:val="00"/>
     <w:family w:val="swiss"/>
     <w:pitch w:val="variable"/>
-    <w:sig w:usb0="A00002EF" w:usb1="4000207B" w:usb2="00000000" w:usb3="00000000" w:csb0="0000009F" w:csb1="00000000"/>
+    <w:sig w:usb0="A00002EF" w:usb1="4000207B" w:usb2="00000000" w:usb3="00000000" w:csb0="0000019F" w:csb1="00000000"/>
   </w:font>
 </w:fonts>
 </file>
@@ -3886,6 +3756,8 @@
   </w:compat>
   <w:rsids>
     <w:rsidRoot w:val="00F84197"/>
+    <w:rsid w:val="00156574"/>
+    <w:rsid w:val="00BF5D0E"/>
     <w:rsid w:val="00F84197"/>
     <w:rsid w:val="00FC28FD"/>
   </w:rsids>
@@ -3904,8 +3776,8 @@
   </m:mathPr>
   <w:themeFontLang w:val="es-ES"/>
   <w:clrSchemeMapping w:bg1="light1" w:t1="dark1" w:bg2="light2" w:t2="dark2" w:accent1="accent1" w:accent2="accent2" w:accent3="accent3" w:accent4="accent4" w:accent5="accent5" w:accent6="accent6" w:hyperlink="hyperlink" w:followedHyperlink="followedHyperlink"/>
-  <w:decimalSymbol w:val=","/>
-  <w:listSeparator w:val=";"/>
+  <w:decimalSymbol w:val="."/>
+  <w:listSeparator w:val=","/>
   <w15:chartTrackingRefBased/>
 </w:settings>
 </file>
@@ -4642,7 +4514,7 @@
 </file>
 
 <file path=customXml/itemProps1.xml><?xml version="1.0" encoding="utf-8"?>
-<ds:datastoreItem xmlns:ds="http://schemas.openxmlformats.org/officeDocument/2006/customXml" ds:itemID="{AA392778-A44C-440E-9BCA-1156CAC3410D}">
+<ds:datastoreItem xmlns:ds="http://schemas.openxmlformats.org/officeDocument/2006/customXml" ds:itemID="{40E5D112-F039-4E14-8BE4-E65E08C395DF}">
   <ds:schemaRefs>
     <ds:schemaRef ds:uri="http://schemas.openxmlformats.org/officeDocument/2006/bibliography"/>
   </ds:schemaRefs>

</xml_diff>